<commit_message>
Remove dependency on locale
</commit_message>
<xml_diff>
--- a/src/flask/fapesp_calculator/modelo_6_template.docx
+++ b/src/flask/fapesp_calculator/modelo_6_template.docx
@@ -217,27 +217,7 @@
           <w:szCs w:val="22"/>
           <w:u w:val="single"/>
         </w:rPr>
-        <w:t>${</w:t>
-      </w:r>
-      <w:r>
-        <w:rPr>
-          <w:rFonts w:cs="Arial" w:ascii="Arial" w:hAnsi="Arial"/>
-          <w:b/>
-          <w:sz w:val="22"/>
-          <w:szCs w:val="22"/>
-          <w:u w:val="single"/>
-        </w:rPr>
-        <w:t>valor_em_reais</w:t>
-      </w:r>
-      <w:r>
-        <w:rPr>
-          <w:rFonts w:cs="Arial" w:ascii="Arial" w:hAnsi="Arial"/>
-          <w:b/>
-          <w:sz w:val="22"/>
-          <w:szCs w:val="22"/>
-          <w:u w:val="single"/>
-        </w:rPr>
-        <w:t>}</w:t>
+        <w:t>${valor_em_reais}</w:t>
       </w:r>
     </w:p>
     <w:p>
@@ -291,8 +271,27 @@
           <w:sz w:val="22"/>
           <w:szCs w:val="22"/>
         </w:rPr>
+        <w:t>${valor_por_extenso}</w:t>
+      </w:r>
+      <w:r>
+        <w:rPr>
+          <w:rFonts w:cs="Arial" w:ascii="Arial" w:hAnsi="Arial"/>
+          <w:sz w:val="22"/>
+          <w:szCs w:val="22"/>
+        </w:rPr>
+        <w:t xml:space="preserve">, referente a minha manutenção (diárias), compreendida entre o período de </w:t>
+      </w:r>
+      <w:r>
+        <w:rPr>
+          <w:rFonts w:cs="Arial" w:ascii="Arial" w:hAnsi="Arial"/>
+          <w:b/>
+          <w:bCs/>
+          <w:sz w:val="22"/>
+          <w:szCs w:val="22"/>
+        </w:rPr>
         <w:t>${</w:t>
       </w:r>
+      <w:bookmarkStart w:id="1" w:name="Texto31"/>
       <w:r>
         <w:rPr>
           <w:rFonts w:cs="Arial" w:ascii="Arial" w:hAnsi="Arial"/>
@@ -301,8 +300,9 @@
           <w:sz w:val="22"/>
           <w:szCs w:val="22"/>
         </w:rPr>
-        <w:t>valor_por_extenso</w:t>
-      </w:r>
+        <w:t>d</w:t>
+      </w:r>
+      <w:bookmarkEnd w:id="1"/>
       <w:r>
         <w:rPr>
           <w:rFonts w:cs="Arial" w:ascii="Arial" w:hAnsi="Arial"/>
@@ -311,15 +311,15 @@
           <w:sz w:val="22"/>
           <w:szCs w:val="22"/>
         </w:rPr>
-        <w:t>}</w:t>
-      </w:r>
-      <w:r>
-        <w:rPr>
-          <w:rFonts w:cs="Arial" w:ascii="Arial" w:hAnsi="Arial"/>
-          <w:sz w:val="22"/>
-          <w:szCs w:val="22"/>
-        </w:rPr>
-        <w:t xml:space="preserve">, referente a minha manutenção (diárias), compreendida entre o período de </w:t>
+        <w:t>ata_inicial}</w:t>
+      </w:r>
+      <w:r>
+        <w:rPr>
+          <w:rFonts w:cs="Arial" w:ascii="Arial" w:hAnsi="Arial"/>
+          <w:sz w:val="22"/>
+          <w:szCs w:val="22"/>
+        </w:rPr>
+        <w:t xml:space="preserve"> até </w:t>
       </w:r>
       <w:r>
         <w:rPr>
@@ -329,67 +329,7 @@
           <w:sz w:val="22"/>
           <w:szCs w:val="22"/>
         </w:rPr>
-        <w:t>${</w:t>
-      </w:r>
-      <w:bookmarkStart w:id="1" w:name="Texto31"/>
-      <w:r>
-        <w:rPr>
-          <w:rFonts w:cs="Arial" w:ascii="Arial" w:hAnsi="Arial"/>
-          <w:b/>
-          <w:bCs/>
-          <w:sz w:val="22"/>
-          <w:szCs w:val="22"/>
-        </w:rPr>
-        <w:t>d</w:t>
-      </w:r>
-      <w:bookmarkEnd w:id="1"/>
-      <w:r>
-        <w:rPr>
-          <w:rFonts w:cs="Arial" w:ascii="Arial" w:hAnsi="Arial"/>
-          <w:b/>
-          <w:bCs/>
-          <w:sz w:val="22"/>
-          <w:szCs w:val="22"/>
-        </w:rPr>
-        <w:t>ata_inicial</w:t>
-      </w:r>
-      <w:r>
-        <w:rPr>
-          <w:rFonts w:cs="Arial" w:ascii="Arial" w:hAnsi="Arial"/>
-          <w:b/>
-          <w:bCs/>
-          <w:sz w:val="22"/>
-          <w:szCs w:val="22"/>
-        </w:rPr>
-        <w:t>}</w:t>
-      </w:r>
-      <w:r>
-        <w:rPr>
-          <w:rFonts w:cs="Arial" w:ascii="Arial" w:hAnsi="Arial"/>
-          <w:sz w:val="22"/>
-          <w:szCs w:val="22"/>
-        </w:rPr>
-        <w:t xml:space="preserve"> até </w:t>
-      </w:r>
-      <w:r>
-        <w:rPr>
-          <w:rFonts w:cs="Arial" w:ascii="Arial" w:hAnsi="Arial"/>
-          <w:b/>
-          <w:bCs/>
-          <w:sz w:val="22"/>
-          <w:szCs w:val="22"/>
-        </w:rPr>
-        <w:t>${</w:t>
-      </w:r>
-      <w:r>
-        <w:rPr>
-          <w:rFonts w:cs="Arial" w:ascii="Arial" w:hAnsi="Arial"/>
-          <w:b/>
-          <w:bCs/>
-          <w:sz w:val="22"/>
-          <w:szCs w:val="22"/>
-        </w:rPr>
-        <w:t>data_final</w:t>
+        <w:t>${data_final</w:t>
       </w:r>
       <w:bookmarkStart w:id="2" w:name="Texto41"/>
       <w:bookmarkEnd w:id="2"/>
@@ -409,23 +349,7 @@
           <w:sz w:val="22"/>
           <w:szCs w:val="22"/>
         </w:rPr>
-        <w:t xml:space="preserve"> para </w:t>
-      </w:r>
-      <w:r>
-        <w:rPr>
-          <w:rFonts w:cs="Arial" w:ascii="Arial" w:hAnsi="Arial"/>
-          <w:sz w:val="22"/>
-          <w:szCs w:val="22"/>
-        </w:rPr>
-        <w:t>o evento</w:t>
-      </w:r>
-      <w:r>
-        <w:rPr>
-          <w:rFonts w:cs="Arial" w:ascii="Arial" w:hAnsi="Arial"/>
-          <w:sz w:val="22"/>
-          <w:szCs w:val="22"/>
-        </w:rPr>
-        <w:t xml:space="preserve"> </w:t>
+        <w:t xml:space="preserve"> para o evento </w:t>
       </w:r>
       <w:r>
         <w:rPr>
@@ -445,17 +369,7 @@
           <w:sz w:val="22"/>
           <w:szCs w:val="22"/>
         </w:rPr>
-        <w:t xml:space="preserve">, </w:t>
-      </w:r>
-      <w:r>
-        <w:rPr>
-          <w:rFonts w:cs="Arial" w:ascii="Arial" w:hAnsi="Arial"/>
-          <w:b w:val="false"/>
-          <w:bCs w:val="false"/>
-          <w:sz w:val="22"/>
-          <w:szCs w:val="22"/>
-        </w:rPr>
-        <w:t xml:space="preserve">em </w:t>
+        <w:t xml:space="preserve">, em </w:t>
       </w:r>
       <w:r>
         <w:rPr>
@@ -473,19 +387,21 @@
           <w:sz w:val="22"/>
           <w:szCs w:val="22"/>
         </w:rPr>
-        <w:t xml:space="preserve">${adendo}como parte do </w:t>
-      </w:r>
-      <w:r>
-        <w:rPr>
-          <w:rFonts w:cs="Arial" w:ascii="Arial" w:hAnsi="Arial"/>
-          <w:sz w:val="22"/>
-          <w:szCs w:val="22"/>
-        </w:rPr>
-        <w:t xml:space="preserve">o desenvolvimento do projeto de pesquisa relativo ao processo FAPESP nº </w:t>
-      </w:r>
-      <w:r>
-        <w:rPr>
-          <w:rFonts w:cs="Arial" w:ascii="Arial" w:hAnsi="Arial"/>
+        <w:t>${adendo}como parte do o desenvolvimento do projeto de pesquisa relativo ao processo FAPESP nº</w:t>
+      </w:r>
+      <w:r>
+        <w:rPr>
+          <w:rFonts w:eastAsia="Arial" w:cs="Arial" w:ascii="Arial" w:hAnsi="Arial"/>
+          <w:sz w:val="22"/>
+          <w:szCs w:val="22"/>
+        </w:rPr>
+        <w:t xml:space="preserve"> </w:t>
+      </w:r>
+      <w:r>
+        <w:rPr>
+          <w:rFonts w:eastAsia="Arial" w:cs="Arial" w:ascii="Arial" w:hAnsi="Arial"/>
+          <w:b/>
+          <w:bCs/>
           <w:sz w:val="22"/>
           <w:szCs w:val="22"/>
         </w:rPr>
@@ -494,7 +410,7 @@
       <w:r>
         <w:fldChar w:fldCharType="begin">
           <w:ffData>
-            <w:name w:val="Texto5"/>
+            <w:name w:val="Bookmark1"/>
             <w:enabled/>
             <w:calcOnExit w:val="0"/>
             <w:textInput/>
@@ -504,59 +420,74 @@
       <w:r>
         <w:rPr>
           <w:sz w:val="22"/>
-          <w:szCs w:val="22"/>
-          <w:rFonts w:cs="Arial" w:ascii="Arial" w:hAnsi="Arial"/>
+          <w:b/>
+          <w:szCs w:val="22"/>
+          <w:bCs/>
+          <w:rFonts w:eastAsia="Arial" w:cs="Arial" w:ascii="Arial" w:hAnsi="Arial"/>
         </w:rPr>
         <w:instrText> FORMTEXT </w:instrText>
       </w:r>
-      <w:bookmarkStart w:id="3" w:name="Texto51"/>
-      <w:r>
-        <w:rPr>
-          <w:rFonts w:cs="Arial" w:ascii="Arial" w:hAnsi="Arial"/>
-          <w:sz w:val="22"/>
-          <w:szCs w:val="22"/>
-        </w:rPr>
-      </w:r>
-      <w:r>
-        <w:rPr>
-          <w:sz w:val="22"/>
-          <w:szCs w:val="22"/>
-          <w:rFonts w:cs="Arial" w:ascii="Arial" w:hAnsi="Arial"/>
+      <w:bookmarkStart w:id="3" w:name="Texto52"/>
+      <w:r>
+        <w:rPr>
+          <w:rFonts w:eastAsia="Arial" w:cs="Arial" w:ascii="Arial" w:hAnsi="Arial"/>
+          <w:b/>
+          <w:bCs/>
+          <w:sz w:val="22"/>
+          <w:szCs w:val="22"/>
+        </w:rPr>
+      </w:r>
+      <w:r>
+        <w:rPr>
+          <w:sz w:val="22"/>
+          <w:b/>
+          <w:szCs w:val="22"/>
+          <w:bCs/>
+          <w:rFonts w:eastAsia="Arial" w:cs="Arial" w:ascii="Arial" w:hAnsi="Arial"/>
         </w:rPr>
         <w:fldChar w:fldCharType="separate"/>
       </w:r>
       <w:r>
         <w:rPr>
-          <w:rFonts w:cs="Arial" w:ascii="Arial" w:hAnsi="Arial"/>
+          <w:rFonts w:eastAsia="Arial" w:cs="Arial" w:ascii="Arial" w:hAnsi="Arial"/>
+          <w:b/>
+          <w:bCs/>
           <w:sz w:val="22"/>
           <w:szCs w:val="22"/>
         </w:rPr>
         <w:t>n_do_processo</w:t>
       </w:r>
-      <w:r>
-        <w:rPr>
-          <w:rFonts w:cs="Arial" w:ascii="Arial" w:hAnsi="Arial"/>
-          <w:sz w:val="22"/>
-          <w:szCs w:val="22"/>
-        </w:rPr>
-      </w:r>
-      <w:r>
-        <w:rPr>
-          <w:sz w:val="22"/>
-          <w:szCs w:val="22"/>
-          <w:rFonts w:cs="Arial" w:ascii="Arial" w:hAnsi="Arial"/>
+      <w:bookmarkStart w:id="4" w:name="Texto51"/>
+      <w:r>
+        <w:rPr>
+          <w:rFonts w:eastAsia="Arial" w:cs="Arial" w:ascii="Arial" w:hAnsi="Arial"/>
+          <w:b/>
+          <w:bCs/>
+          <w:sz w:val="22"/>
+          <w:szCs w:val="22"/>
+        </w:rPr>
+      </w:r>
+      <w:r>
+        <w:rPr>
+          <w:sz w:val="22"/>
+          <w:b/>
+          <w:szCs w:val="22"/>
+          <w:bCs/>
+          <w:rFonts w:eastAsia="Arial" w:cs="Arial" w:ascii="Arial" w:hAnsi="Arial"/>
         </w:rPr>
         <w:fldChar w:fldCharType="end"/>
       </w:r>
-      <w:bookmarkEnd w:id="3"/>
-      <w:r>
-        <w:rPr>
-          <w:rFonts w:cs="Arial" w:ascii="Arial" w:hAnsi="Arial"/>
+      <w:r>
+        <w:rPr>
+          <w:rFonts w:eastAsia="Arial" w:cs="Arial" w:ascii="Arial" w:hAnsi="Arial"/>
+          <w:b/>
+          <w:bCs/>
           <w:sz w:val="22"/>
           <w:szCs w:val="22"/>
         </w:rPr>
         <w:t>}</w:t>
       </w:r>
+      <w:bookmarkStart w:id="5" w:name="Texto5"/>
       <w:r>
         <w:rPr>
           <w:rFonts w:cs="Arial" w:ascii="Arial" w:hAnsi="Arial"/>
@@ -665,25 +596,45 @@
           <w:sz w:val="22"/>
           <w:szCs w:val="22"/>
         </w:rPr>
-      </w:r>
-      <w:r>
-        <w:rPr>
-          <w:rFonts w:cs="Arial" w:ascii="Arial" w:hAnsi="Arial"/>
-          <w:sz w:val="22"/>
-          <w:szCs w:val="22"/>
-        </w:rPr>
-        <w:t>${data_de_hoje}, ${</w:t>
+        <w:t>${data_de_hoje</w:t>
+      </w:r>
+      <w:r>
+        <w:rPr>
+          <w:rFonts w:cs="Arial" w:ascii="Arial" w:hAnsi="Arial"/>
+          <w:color w:val="000000"/>
+          <w:sz w:val="22"/>
+          <w:szCs w:val="22"/>
+        </w:rPr>
+        <w:t>},</w:t>
+      </w:r>
+      <w:r>
+        <w:rPr>
+          <w:rFonts w:cs="Arial" w:ascii="Arial" w:hAnsi="Arial"/>
+          <w:color w:val="000000"/>
+          <w:sz w:val="22"/>
+          <w:szCs w:val="22"/>
+        </w:rPr>
+        <w:t xml:space="preserve"> </w:t>
       </w:r>
       <w:r>
         <w:rPr>
           <w:rFonts w:cs="Arial" w:ascii="Arial" w:hAnsi="Arial"/>
           <w:b w:val="false"/>
-          <w:color w:val="E6DB74"/>
-          <w:sz w:val="22"/>
-          <w:szCs w:val="22"/>
-          <w:highlight w:val="darkYellow"/>
-        </w:rPr>
-        <w:t>local_de_assinatura}</w:t>
+          <w:color w:val="000000"/>
+          <w:sz w:val="22"/>
+          <w:szCs w:val="22"/>
+        </w:rPr>
+        <w:t xml:space="preserve"> </w:t>
+      </w:r>
+      <w:r>
+        <w:rPr>
+          <w:rFonts w:cs="Arial" w:ascii="Arial" w:hAnsi="Arial"/>
+          <w:b w:val="false"/>
+          <w:color w:val="000000"/>
+          <w:sz w:val="22"/>
+          <w:szCs w:val="22"/>
+        </w:rPr>
+        <w:t>São Paulo</w:t>
       </w:r>
     </w:p>
     <w:p>
@@ -754,7 +705,7 @@
         </w:rPr>
         <w:t>Nome Completo</w:t>
       </w:r>
-      <w:bookmarkStart w:id="4" w:name="Texto71"/>
+      <w:bookmarkStart w:id="6" w:name="Texto71"/>
       <w:r>
         <w:rPr>
           <w:rFonts w:cs="Arial" w:ascii="Arial" w:hAnsi="Arial"/>
@@ -802,39 +753,7 @@
           <w:sz w:val="22"/>
           <w:szCs w:val="22"/>
         </w:rPr>
-        <w:t>  </w:t>
-      </w:r>
-      <w:r>
-        <w:rPr>
-          <w:rFonts w:cs="Arial" w:ascii="Arial" w:hAnsi="Arial"/>
-          <w:sz w:val="22"/>
-          <w:szCs w:val="22"/>
-        </w:rPr>
-        <w:t>${</w:t>
-      </w:r>
-      <w:r>
-        <w:rPr>
-          <w:rFonts w:cs="Arial" w:ascii="Arial" w:hAnsi="Arial"/>
-          <w:sz w:val="22"/>
-          <w:szCs w:val="22"/>
-        </w:rPr>
-        <w:t>nome_completo</w:t>
-      </w:r>
-      <w:r>
-        <w:rPr>
-          <w:rFonts w:cs="Arial" w:ascii="Arial" w:hAnsi="Arial"/>
-          <w:sz w:val="22"/>
-          <w:szCs w:val="22"/>
-        </w:rPr>
-        <w:t>}</w:t>
-      </w:r>
-      <w:r>
-        <w:rPr>
-          <w:rFonts w:cs="Arial" w:ascii="Arial" w:hAnsi="Arial"/>
-          <w:sz w:val="22"/>
-          <w:szCs w:val="22"/>
-        </w:rPr>
-        <w:t>   </w:t>
+        <w:t>  ${nome_completo}   </w:t>
       </w:r>
       <w:r>
         <w:rPr>
@@ -851,7 +770,7 @@
         </w:rPr>
         <w:fldChar w:fldCharType="end"/>
       </w:r>
-      <w:bookmarkEnd w:id="4"/>
+      <w:bookmarkEnd w:id="6"/>
     </w:p>
     <w:p>
       <w:pPr>
@@ -991,8 +910,8 @@
         <w:tblLook w:val="04a0" w:noHBand="0" w:noVBand="1" w:firstColumn="1" w:lastRow="0" w:lastColumn="0" w:firstRow="1"/>
       </w:tblPr>
       <w:tblGrid>
-        <w:gridCol w:w="2940"/>
-        <w:gridCol w:w="6948"/>
+        <w:gridCol w:w="2939"/>
+        <w:gridCol w:w="6949"/>
       </w:tblGrid>
       <w:tr>
         <w:trPr>
@@ -1000,7 +919,7 @@
         </w:trPr>
         <w:tc>
           <w:tcPr>
-            <w:tcW w:w="2940" w:type="dxa"/>
+            <w:tcW w:w="2939" w:type="dxa"/>
             <w:tcBorders/>
             <w:vAlign w:val="center"/>
           </w:tcPr>
@@ -1053,7 +972,7 @@
         </w:tc>
         <w:tc>
           <w:tcPr>
-            <w:tcW w:w="6948" w:type="dxa"/>
+            <w:tcW w:w="6949" w:type="dxa"/>
             <w:tcBorders/>
             <w:vAlign w:val="center"/>
           </w:tcPr>
@@ -1146,7 +1065,7 @@
         </w:trPr>
         <w:tc>
           <w:tcPr>
-            <w:tcW w:w="2940" w:type="dxa"/>
+            <w:tcW w:w="2939" w:type="dxa"/>
             <w:tcBorders/>
             <w:vAlign w:val="center"/>
           </w:tcPr>
@@ -1199,7 +1118,7 @@
         </w:tc>
         <w:tc>
           <w:tcPr>
-            <w:tcW w:w="6948" w:type="dxa"/>
+            <w:tcW w:w="6949" w:type="dxa"/>
             <w:tcBorders/>
             <w:vAlign w:val="center"/>
           </w:tcPr>
@@ -1274,29 +1193,7 @@
                 <w:szCs w:val="24"/>
                 <w:lang w:val="pt-BR" w:eastAsia="zh-CN" w:bidi="hi-IN"/>
               </w:rPr>
-              <w:t>${</w:t>
-            </w:r>
-            <w:r>
-              <w:rPr>
-                <w:rFonts w:eastAsia="Noto Serif CJK SC" w:cs="Lohit Devanagari" w:ascii="Arial" w:hAnsi="Arial"/>
-                <w:color w:val="000000"/>
-                <w:kern w:val="2"/>
-                <w:sz w:val="24"/>
-                <w:szCs w:val="24"/>
-                <w:lang w:val="pt-BR" w:eastAsia="zh-CN" w:bidi="hi-IN"/>
-              </w:rPr>
-              <w:t>cpf</w:t>
-            </w:r>
-            <w:r>
-              <w:rPr>
-                <w:rFonts w:eastAsia="Noto Serif CJK SC" w:cs="Lohit Devanagari" w:ascii="Arial" w:hAnsi="Arial"/>
-                <w:color w:val="000000"/>
-                <w:kern w:val="2"/>
-                <w:sz w:val="24"/>
-                <w:szCs w:val="24"/>
-                <w:lang w:val="pt-BR" w:eastAsia="zh-CN" w:bidi="hi-IN"/>
-              </w:rPr>
-              <w:t>}</w:t>
+              <w:t>${cpf}</w:t>
             </w:r>
             <w:r>
               <w:rPr/>
@@ -1314,7 +1211,7 @@
         </w:trPr>
         <w:tc>
           <w:tcPr>
-            <w:tcW w:w="2940" w:type="dxa"/>
+            <w:tcW w:w="2939" w:type="dxa"/>
             <w:tcBorders/>
             <w:vAlign w:val="center"/>
           </w:tcPr>
@@ -1367,7 +1264,7 @@
         </w:tc>
         <w:tc>
           <w:tcPr>
-            <w:tcW w:w="6948" w:type="dxa"/>
+            <w:tcW w:w="6949" w:type="dxa"/>
             <w:tcBorders/>
             <w:vAlign w:val="center"/>
           </w:tcPr>
@@ -1449,7 +1346,7 @@
         </w:trPr>
         <w:tc>
           <w:tcPr>
-            <w:tcW w:w="2940" w:type="dxa"/>
+            <w:tcW w:w="2939" w:type="dxa"/>
             <w:tcBorders/>
             <w:vAlign w:val="center"/>
           </w:tcPr>
@@ -1502,7 +1399,7 @@
         </w:tc>
         <w:tc>
           <w:tcPr>
-            <w:tcW w:w="6948" w:type="dxa"/>
+            <w:tcW w:w="6949" w:type="dxa"/>
             <w:tcBorders/>
             <w:vAlign w:val="center"/>
           </w:tcPr>
@@ -1568,7 +1465,7 @@
         </w:trPr>
         <w:tc>
           <w:tcPr>
-            <w:tcW w:w="2940" w:type="dxa"/>
+            <w:tcW w:w="2939" w:type="dxa"/>
             <w:tcBorders/>
             <w:vAlign w:val="center"/>
           </w:tcPr>
@@ -1621,7 +1518,7 @@
         </w:tc>
         <w:tc>
           <w:tcPr>
-            <w:tcW w:w="6948" w:type="dxa"/>
+            <w:tcW w:w="6949" w:type="dxa"/>
             <w:tcBorders/>
             <w:vAlign w:val="center"/>
           </w:tcPr>
@@ -1772,6 +1669,9 @@
         </w:rPr>
         <w:t>FAPESP, OUTUBRO DE 2016.</w:t>
       </w:r>
+      <w:bookmarkEnd w:id="3"/>
+      <w:bookmarkEnd w:id="4"/>
+      <w:bookmarkEnd w:id="5"/>
     </w:p>
     <w:sectPr>
       <w:type w:val="nextPage"/>
@@ -1793,6 +1693,7 @@
       <w:rPr>
         <w:rFonts w:ascii="Liberation Serif" w:hAnsi="Liberation Serif" w:eastAsia="Noto Serif CJK SC" w:cs="Lohit Devanagari"/>
         <w:kern w:val="2"/>
+        <w:sz w:val="20"/>
         <w:szCs w:val="24"/>
         <w:lang w:val="pt-BR" w:eastAsia="zh-CN" w:bidi="hi-IN"/>
       </w:rPr>

</xml_diff>

<commit_message>
Add scaffold for support of international events
</commit_message>
<xml_diff>
--- a/src/flask/fapesp_calculator/modelo_6_template.docx
+++ b/src/flask/fapesp_calculator/modelo_6_template.docx
@@ -379,7 +379,7 @@
           <w:sz w:val="22"/>
           <w:szCs w:val="22"/>
         </w:rPr>
-        <w:t>${local_do_evento}</w:t>
+        <w:t>${local_do_evento},</w:t>
       </w:r>
       <w:r>
         <w:rPr>
@@ -605,16 +605,7 @@
           <w:sz w:val="22"/>
           <w:szCs w:val="22"/>
         </w:rPr>
-        <w:t>},</w:t>
-      </w:r>
-      <w:r>
-        <w:rPr>
-          <w:rFonts w:cs="Arial" w:ascii="Arial" w:hAnsi="Arial"/>
-          <w:color w:val="000000"/>
-          <w:sz w:val="22"/>
-          <w:szCs w:val="22"/>
-        </w:rPr>
-        <w:t xml:space="preserve"> </w:t>
+        <w:t xml:space="preserve">}, </w:t>
       </w:r>
       <w:r>
         <w:rPr>
@@ -624,17 +615,7 @@
           <w:sz w:val="22"/>
           <w:szCs w:val="22"/>
         </w:rPr>
-        <w:t xml:space="preserve"> </w:t>
-      </w:r>
-      <w:r>
-        <w:rPr>
-          <w:rFonts w:cs="Arial" w:ascii="Arial" w:hAnsi="Arial"/>
-          <w:b w:val="false"/>
-          <w:color w:val="000000"/>
-          <w:sz w:val="22"/>
-          <w:szCs w:val="22"/>
-        </w:rPr>
-        <w:t>São Paulo</w:t>
+        <w:t xml:space="preserve"> São Paulo</w:t>
       </w:r>
     </w:p>
     <w:p>

</xml_diff>